<commit_message>
Update Group Meeting Agenda 21_11_2019.docx
</commit_message>
<xml_diff>
--- a/Group Meeting Agenda 21_11_2019.docx
+++ b/Group Meeting Agenda 21_11_2019.docx
@@ -336,17 +336,29 @@
     </w:p>
     <w:p>
       <w:pPr>
-        <w:numPr>
-          <w:ilvl w:val="0"/>
-          <w:numId w:val="6"/>
-        </w:numPr>
-        <w:ind w:left="720" w:hanging="360"/>
-        <w:rPr>
-          <w:u w:val="none"/>
-        </w:rPr>
-      </w:pPr>
-      <w:r>
-        <w:rPr>
+        <w:keepNext w:val="0"/>
+        <w:keepLines w:val="0"/>
+        <w:widowControl w:val="1"/>
+        <w:numPr>
+          <w:ilvl w:val="0"/>
+          <w:numId w:val="1"/>
+        </w:numPr>
+        <w:pBdr>
+          <w:top w:space="0" w:sz="0" w:val="nil"/>
+          <w:left w:space="0" w:sz="0" w:val="nil"/>
+          <w:bottom w:space="0" w:sz="0" w:val="nil"/>
+          <w:right w:space="0" w:sz="0" w:val="nil"/>
+          <w:between w:space="0" w:sz="0" w:val="nil"/>
+        </w:pBdr>
+        <w:shd w:fill="auto" w:val="clear"/>
+        <w:spacing w:after="0" w:before="0" w:line="276" w:lineRule="auto"/>
+        <w:ind w:left="720" w:right="0" w:hanging="360"/>
+        <w:jc w:val="left"/>
+      </w:pPr>
+      <w:r>
+        <w:rPr>
+          <w:sz w:val="20"/>
+          <w:szCs w:val="20"/>
           <w:rtl w:val="0"/>
         </w:rPr>
         <w:t xml:space="preserve">Make sure everybody is on the same page and knows what the project is</w:t>
@@ -354,17 +366,29 @@
     </w:p>
     <w:p>
       <w:pPr>
-        <w:numPr>
-          <w:ilvl w:val="0"/>
-          <w:numId w:val="6"/>
-        </w:numPr>
-        <w:ind w:left="720" w:hanging="360"/>
-        <w:rPr>
-          <w:u w:val="none"/>
-        </w:rPr>
-      </w:pPr>
-      <w:r>
-        <w:rPr>
+        <w:keepNext w:val="0"/>
+        <w:keepLines w:val="0"/>
+        <w:widowControl w:val="1"/>
+        <w:numPr>
+          <w:ilvl w:val="0"/>
+          <w:numId w:val="1"/>
+        </w:numPr>
+        <w:pBdr>
+          <w:top w:space="0" w:sz="0" w:val="nil"/>
+          <w:left w:space="0" w:sz="0" w:val="nil"/>
+          <w:bottom w:space="0" w:sz="0" w:val="nil"/>
+          <w:right w:space="0" w:sz="0" w:val="nil"/>
+          <w:between w:space="0" w:sz="0" w:val="nil"/>
+        </w:pBdr>
+        <w:shd w:fill="auto" w:val="clear"/>
+        <w:spacing w:after="0" w:before="0" w:line="276" w:lineRule="auto"/>
+        <w:ind w:left="720" w:right="0" w:hanging="360"/>
+        <w:jc w:val="left"/>
+      </w:pPr>
+      <w:r>
+        <w:rPr>
+          <w:sz w:val="20"/>
+          <w:szCs w:val="20"/>
           <w:rtl w:val="0"/>
         </w:rPr>
         <w:t xml:space="preserve">Collect ideas on the project</w:t>
@@ -372,17 +396,29 @@
     </w:p>
     <w:p>
       <w:pPr>
-        <w:numPr>
-          <w:ilvl w:val="0"/>
-          <w:numId w:val="6"/>
-        </w:numPr>
-        <w:ind w:left="720" w:hanging="360"/>
-        <w:rPr>
-          <w:u w:val="none"/>
-        </w:rPr>
-      </w:pPr>
-      <w:r>
-        <w:rPr>
+        <w:keepNext w:val="0"/>
+        <w:keepLines w:val="0"/>
+        <w:widowControl w:val="1"/>
+        <w:numPr>
+          <w:ilvl w:val="0"/>
+          <w:numId w:val="1"/>
+        </w:numPr>
+        <w:pBdr>
+          <w:top w:space="0" w:sz="0" w:val="nil"/>
+          <w:left w:space="0" w:sz="0" w:val="nil"/>
+          <w:bottom w:space="0" w:sz="0" w:val="nil"/>
+          <w:right w:space="0" w:sz="0" w:val="nil"/>
+          <w:between w:space="0" w:sz="0" w:val="nil"/>
+        </w:pBdr>
+        <w:shd w:fill="auto" w:val="clear"/>
+        <w:spacing w:after="0" w:before="0" w:line="276" w:lineRule="auto"/>
+        <w:ind w:left="720" w:right="0" w:hanging="360"/>
+        <w:jc w:val="left"/>
+      </w:pPr>
+      <w:r>
+        <w:rPr>
+          <w:sz w:val="20"/>
+          <w:szCs w:val="20"/>
           <w:rtl w:val="0"/>
         </w:rPr>
         <w:t xml:space="preserve">Discuss requirements</w:t>
@@ -390,17 +426,29 @@
     </w:p>
     <w:p>
       <w:pPr>
-        <w:numPr>
-          <w:ilvl w:val="0"/>
-          <w:numId w:val="6"/>
-        </w:numPr>
-        <w:ind w:left="720" w:hanging="360"/>
-        <w:rPr>
-          <w:u w:val="none"/>
-        </w:rPr>
-      </w:pPr>
-      <w:r>
-        <w:rPr>
+        <w:keepNext w:val="0"/>
+        <w:keepLines w:val="0"/>
+        <w:widowControl w:val="1"/>
+        <w:numPr>
+          <w:ilvl w:val="0"/>
+          <w:numId w:val="1"/>
+        </w:numPr>
+        <w:pBdr>
+          <w:top w:space="0" w:sz="0" w:val="nil"/>
+          <w:left w:space="0" w:sz="0" w:val="nil"/>
+          <w:bottom w:space="0" w:sz="0" w:val="nil"/>
+          <w:right w:space="0" w:sz="0" w:val="nil"/>
+          <w:between w:space="0" w:sz="0" w:val="nil"/>
+        </w:pBdr>
+        <w:shd w:fill="auto" w:val="clear"/>
+        <w:spacing w:after="0" w:before="0" w:line="276" w:lineRule="auto"/>
+        <w:ind w:left="720" w:right="0" w:hanging="360"/>
+        <w:jc w:val="left"/>
+      </w:pPr>
+      <w:r>
+        <w:rPr>
+          <w:sz w:val="20"/>
+          <w:szCs w:val="20"/>
           <w:rtl w:val="0"/>
         </w:rPr>
         <w:t xml:space="preserve">Interface Discussion</w:t>
@@ -408,17 +456,29 @@
     </w:p>
     <w:p>
       <w:pPr>
-        <w:numPr>
-          <w:ilvl w:val="0"/>
-          <w:numId w:val="6"/>
-        </w:numPr>
-        <w:ind w:left="720" w:hanging="360"/>
-        <w:rPr>
-          <w:u w:val="none"/>
-        </w:rPr>
-      </w:pPr>
-      <w:r>
-        <w:rPr>
+        <w:keepNext w:val="0"/>
+        <w:keepLines w:val="0"/>
+        <w:widowControl w:val="1"/>
+        <w:numPr>
+          <w:ilvl w:val="0"/>
+          <w:numId w:val="1"/>
+        </w:numPr>
+        <w:pBdr>
+          <w:top w:space="0" w:sz="0" w:val="nil"/>
+          <w:left w:space="0" w:sz="0" w:val="nil"/>
+          <w:bottom w:space="0" w:sz="0" w:val="nil"/>
+          <w:right w:space="0" w:sz="0" w:val="nil"/>
+          <w:between w:space="0" w:sz="0" w:val="nil"/>
+        </w:pBdr>
+        <w:shd w:fill="auto" w:val="clear"/>
+        <w:spacing w:after="0" w:before="0" w:line="276" w:lineRule="auto"/>
+        <w:ind w:left="720" w:right="0" w:hanging="360"/>
+        <w:jc w:val="left"/>
+      </w:pPr>
+      <w:r>
+        <w:rPr>
+          <w:sz w:val="20"/>
+          <w:szCs w:val="20"/>
           <w:rtl w:val="0"/>
         </w:rPr>
         <w:t xml:space="preserve">GUI Discussion</w:t>
@@ -426,20 +486,37 @@
     </w:p>
     <w:p>
       <w:pPr>
-        <w:numPr>
-          <w:ilvl w:val="0"/>
-          <w:numId w:val="6"/>
-        </w:numPr>
-        <w:ind w:left="720" w:hanging="360"/>
-        <w:rPr>
-          <w:u w:val="none"/>
-        </w:rPr>
-      </w:pPr>
-      <w:r>
-        <w:rPr>
+        <w:keepNext w:val="0"/>
+        <w:keepLines w:val="0"/>
+        <w:widowControl w:val="1"/>
+        <w:numPr>
+          <w:ilvl w:val="0"/>
+          <w:numId w:val="1"/>
+        </w:numPr>
+        <w:pBdr>
+          <w:top w:space="0" w:sz="0" w:val="nil"/>
+          <w:left w:space="0" w:sz="0" w:val="nil"/>
+          <w:bottom w:space="0" w:sz="0" w:val="nil"/>
+          <w:right w:space="0" w:sz="0" w:val="nil"/>
+          <w:between w:space="0" w:sz="0" w:val="nil"/>
+        </w:pBdr>
+        <w:shd w:fill="auto" w:val="clear"/>
+        <w:spacing w:after="0" w:before="0" w:line="276" w:lineRule="auto"/>
+        <w:ind w:left="720" w:right="0" w:hanging="360"/>
+        <w:jc w:val="left"/>
+      </w:pPr>
+      <w:r>
+        <w:rPr>
+          <w:sz w:val="20"/>
+          <w:szCs w:val="20"/>
           <w:rtl w:val="0"/>
         </w:rPr>
         <w:t xml:space="preserve">Discussion on project timescale estimation</w:t>
+      </w:r>
+      <w:r>
+        <w:rPr>
+          <w:rtl w:val="0"/>
+        </w:rPr>
       </w:r>
     </w:p>
     <w:p>
@@ -458,17 +535,29 @@
     </w:p>
     <w:p>
       <w:pPr>
-        <w:numPr>
-          <w:ilvl w:val="0"/>
-          <w:numId w:val="5"/>
-        </w:numPr>
-        <w:ind w:left="720" w:hanging="360"/>
-        <w:rPr>
-          <w:u w:val="none"/>
-        </w:rPr>
-      </w:pPr>
-      <w:r>
-        <w:rPr>
+        <w:keepNext w:val="0"/>
+        <w:keepLines w:val="0"/>
+        <w:widowControl w:val="1"/>
+        <w:numPr>
+          <w:ilvl w:val="0"/>
+          <w:numId w:val="1"/>
+        </w:numPr>
+        <w:pBdr>
+          <w:top w:space="0" w:sz="0" w:val="nil"/>
+          <w:left w:space="0" w:sz="0" w:val="nil"/>
+          <w:bottom w:space="0" w:sz="0" w:val="nil"/>
+          <w:right w:space="0" w:sz="0" w:val="nil"/>
+          <w:between w:space="0" w:sz="0" w:val="nil"/>
+        </w:pBdr>
+        <w:shd w:fill="auto" w:val="clear"/>
+        <w:spacing w:after="0" w:before="0" w:line="276" w:lineRule="auto"/>
+        <w:ind w:left="720" w:right="0" w:hanging="360"/>
+        <w:jc w:val="left"/>
+      </w:pPr>
+      <w:r>
+        <w:rPr>
+          <w:sz w:val="20"/>
+          <w:szCs w:val="20"/>
           <w:rtl w:val="0"/>
         </w:rPr>
         <w:t xml:space="preserve">Resend the discord link because it expired </w:t>
@@ -476,17 +565,29 @@
     </w:p>
     <w:p>
       <w:pPr>
-        <w:numPr>
-          <w:ilvl w:val="0"/>
-          <w:numId w:val="5"/>
-        </w:numPr>
-        <w:ind w:left="720" w:hanging="360"/>
-        <w:rPr>
-          <w:u w:val="none"/>
-        </w:rPr>
-      </w:pPr>
-      <w:r>
-        <w:rPr>
+        <w:keepNext w:val="0"/>
+        <w:keepLines w:val="0"/>
+        <w:widowControl w:val="1"/>
+        <w:numPr>
+          <w:ilvl w:val="0"/>
+          <w:numId w:val="1"/>
+        </w:numPr>
+        <w:pBdr>
+          <w:top w:space="0" w:sz="0" w:val="nil"/>
+          <w:left w:space="0" w:sz="0" w:val="nil"/>
+          <w:bottom w:space="0" w:sz="0" w:val="nil"/>
+          <w:right w:space="0" w:sz="0" w:val="nil"/>
+          <w:between w:space="0" w:sz="0" w:val="nil"/>
+        </w:pBdr>
+        <w:shd w:fill="auto" w:val="clear"/>
+        <w:spacing w:after="0" w:before="0" w:line="276" w:lineRule="auto"/>
+        <w:ind w:left="720" w:right="0" w:hanging="360"/>
+        <w:jc w:val="left"/>
+      </w:pPr>
+      <w:r>
+        <w:rPr>
+          <w:sz w:val="20"/>
+          <w:szCs w:val="20"/>
           <w:rtl w:val="0"/>
         </w:rPr>
         <w:t xml:space="preserve">Find a day each week to have a group meeting</w:t>
@@ -494,32 +595,59 @@
     </w:p>
     <w:p>
       <w:pPr>
-        <w:numPr>
-          <w:ilvl w:val="0"/>
-          <w:numId w:val="5"/>
-        </w:numPr>
-        <w:ind w:left="720" w:hanging="360"/>
-      </w:pPr>
-      <w:r>
-        <w:rPr>
-          <w:rtl w:val="0"/>
-        </w:rPr>
-        <w:t xml:space="preserve">Who lives on campus</w:t>
-      </w:r>
-    </w:p>
-    <w:p>
-      <w:pPr>
-        <w:numPr>
-          <w:ilvl w:val="0"/>
-          <w:numId w:val="5"/>
-        </w:numPr>
-        <w:ind w:left="720" w:hanging="360"/>
-        <w:rPr>
-          <w:u w:val="none"/>
-        </w:rPr>
-      </w:pPr>
-      <w:r>
-        <w:rPr>
+        <w:keepNext w:val="0"/>
+        <w:keepLines w:val="0"/>
+        <w:widowControl w:val="1"/>
+        <w:numPr>
+          <w:ilvl w:val="0"/>
+          <w:numId w:val="1"/>
+        </w:numPr>
+        <w:pBdr>
+          <w:top w:space="0" w:sz="0" w:val="nil"/>
+          <w:left w:space="0" w:sz="0" w:val="nil"/>
+          <w:bottom w:space="0" w:sz="0" w:val="nil"/>
+          <w:right w:space="0" w:sz="0" w:val="nil"/>
+          <w:between w:space="0" w:sz="0" w:val="nil"/>
+        </w:pBdr>
+        <w:shd w:fill="auto" w:val="clear"/>
+        <w:spacing w:after="0" w:before="0" w:line="276" w:lineRule="auto"/>
+        <w:ind w:left="720" w:right="0" w:hanging="360"/>
+        <w:jc w:val="left"/>
+      </w:pPr>
+      <w:r>
+        <w:rPr>
+          <w:sz w:val="20"/>
+          <w:szCs w:val="20"/>
+          <w:rtl w:val="0"/>
+        </w:rPr>
+        <w:t xml:space="preserve">Who lives on campus/travel times</w:t>
+      </w:r>
+    </w:p>
+    <w:p>
+      <w:pPr>
+        <w:keepNext w:val="0"/>
+        <w:keepLines w:val="0"/>
+        <w:widowControl w:val="1"/>
+        <w:numPr>
+          <w:ilvl w:val="0"/>
+          <w:numId w:val="1"/>
+        </w:numPr>
+        <w:pBdr>
+          <w:top w:space="0" w:sz="0" w:val="nil"/>
+          <w:left w:space="0" w:sz="0" w:val="nil"/>
+          <w:bottom w:space="0" w:sz="0" w:val="nil"/>
+          <w:right w:space="0" w:sz="0" w:val="nil"/>
+          <w:between w:space="0" w:sz="0" w:val="nil"/>
+        </w:pBdr>
+        <w:shd w:fill="auto" w:val="clear"/>
+        <w:spacing w:after="0" w:before="0" w:line="276" w:lineRule="auto"/>
+        <w:ind w:left="720" w:right="0" w:hanging="360"/>
+        <w:jc w:val="left"/>
+      </w:pPr>
+      <w:r>
+        <w:rPr>
+          <w:sz w:val="20"/>
+          <w:szCs w:val="20"/>
           <w:rtl w:val="0"/>
         </w:rPr>
         <w:t xml:space="preserve">Record each group meetings content for the project writeup</w:t>
@@ -527,17 +655,29 @@
     </w:p>
     <w:p>
       <w:pPr>
-        <w:numPr>
-          <w:ilvl w:val="0"/>
-          <w:numId w:val="5"/>
-        </w:numPr>
-        <w:ind w:left="720" w:hanging="360"/>
-        <w:rPr>
-          <w:u w:val="none"/>
-        </w:rPr>
-      </w:pPr>
-      <w:r>
-        <w:rPr>
+        <w:keepNext w:val="0"/>
+        <w:keepLines w:val="0"/>
+        <w:widowControl w:val="1"/>
+        <w:numPr>
+          <w:ilvl w:val="0"/>
+          <w:numId w:val="1"/>
+        </w:numPr>
+        <w:pBdr>
+          <w:top w:space="0" w:sz="0" w:val="nil"/>
+          <w:left w:space="0" w:sz="0" w:val="nil"/>
+          <w:bottom w:space="0" w:sz="0" w:val="nil"/>
+          <w:right w:space="0" w:sz="0" w:val="nil"/>
+          <w:between w:space="0" w:sz="0" w:val="nil"/>
+        </w:pBdr>
+        <w:shd w:fill="auto" w:val="clear"/>
+        <w:spacing w:after="0" w:before="0" w:line="276" w:lineRule="auto"/>
+        <w:ind w:left="720" w:right="0" w:hanging="360"/>
+        <w:jc w:val="left"/>
+      </w:pPr>
+      <w:r>
+        <w:rPr>
+          <w:sz w:val="20"/>
+          <w:szCs w:val="20"/>
           <w:rtl w:val="0"/>
         </w:rPr>
         <w:t xml:space="preserve">Set names on discord and WhatsApp to actual names</w:t>
@@ -545,20 +685,37 @@
     </w:p>
     <w:p>
       <w:pPr>
-        <w:numPr>
-          <w:ilvl w:val="0"/>
-          <w:numId w:val="5"/>
-        </w:numPr>
-        <w:ind w:left="720" w:hanging="360"/>
-        <w:rPr>
-          <w:u w:val="none"/>
-        </w:rPr>
-      </w:pPr>
-      <w:r>
-        <w:rPr>
+        <w:keepNext w:val="0"/>
+        <w:keepLines w:val="0"/>
+        <w:widowControl w:val="1"/>
+        <w:numPr>
+          <w:ilvl w:val="0"/>
+          <w:numId w:val="1"/>
+        </w:numPr>
+        <w:pBdr>
+          <w:top w:space="0" w:sz="0" w:val="nil"/>
+          <w:left w:space="0" w:sz="0" w:val="nil"/>
+          <w:bottom w:space="0" w:sz="0" w:val="nil"/>
+          <w:right w:space="0" w:sz="0" w:val="nil"/>
+          <w:between w:space="0" w:sz="0" w:val="nil"/>
+        </w:pBdr>
+        <w:shd w:fill="auto" w:val="clear"/>
+        <w:spacing w:after="0" w:before="0" w:line="276" w:lineRule="auto"/>
+        <w:ind w:left="720" w:right="0" w:hanging="360"/>
+        <w:jc w:val="left"/>
+      </w:pPr>
+      <w:r>
+        <w:rPr>
+          <w:sz w:val="20"/>
+          <w:szCs w:val="20"/>
           <w:rtl w:val="0"/>
         </w:rPr>
         <w:t xml:space="preserve">Discuss GitHub project management</w:t>
+      </w:r>
+      <w:r>
+        <w:rPr>
+          <w:rtl w:val="0"/>
+        </w:rPr>
       </w:r>
     </w:p>
     <w:p>
@@ -588,6 +745,8 @@
       </w:pPr>
       <w:r>
         <w:rPr>
+          <w:sz w:val="20"/>
+          <w:szCs w:val="20"/>
           <w:rtl w:val="0"/>
         </w:rPr>
         <w:t xml:space="preserve">How many people in the group can program</w:t>
@@ -606,27 +765,16 @@
       </w:pPr>
       <w:r>
         <w:rPr>
+          <w:sz w:val="20"/>
+          <w:szCs w:val="20"/>
           <w:rtl w:val="0"/>
         </w:rPr>
         <w:t xml:space="preserve">Who is good a GUI designer</w:t>
       </w:r>
-    </w:p>
-    <w:p>
-      <w:pPr>
-        <w:numPr>
-          <w:ilvl w:val="0"/>
-          <w:numId w:val="1"/>
-        </w:numPr>
-        <w:ind w:left="720" w:hanging="360"/>
-        <w:rPr>
-          <w:u w:val="none"/>
-        </w:rPr>
-      </w:pPr>
-      <w:r>
-        <w:rPr>
-          <w:rtl w:val="0"/>
-        </w:rPr>
-        <w:t xml:space="preserve">Who can deal with reports</w:t>
+      <w:r>
+        <w:rPr>
+          <w:rtl w:val="0"/>
+        </w:rPr>
       </w:r>
     </w:p>
     <w:p>
@@ -651,18 +799,21 @@
         </w:numPr>
         <w:ind w:left="720" w:hanging="360"/>
         <w:rPr>
-          <w:u w:val="none"/>
-        </w:rPr>
-      </w:pPr>
-      <w:r>
-        <w:rPr>
+          <w:sz w:val="20"/>
+          <w:szCs w:val="20"/>
+        </w:rPr>
+      </w:pPr>
+      <w:r>
+        <w:rPr>
+          <w:sz w:val="20"/>
+          <w:szCs w:val="20"/>
           <w:rtl w:val="0"/>
         </w:rPr>
         <w:t xml:space="preserve">Requirements Specification</w:t>
         <w:tab/>
         <w:t xml:space="preserve">- Romi </w:t>
         <w:tab/>
-        <w:t xml:space="preserve">            1813708</w:t>
+        <w:t xml:space="preserve">            </w:t>
       </w:r>
     </w:p>
     <w:p>
@@ -673,11 +824,14 @@
         </w:numPr>
         <w:ind w:left="720" w:hanging="360"/>
         <w:rPr>
-          <w:u w:val="none"/>
-        </w:rPr>
-      </w:pPr>
-      <w:r>
-        <w:rPr>
+          <w:sz w:val="20"/>
+          <w:szCs w:val="20"/>
+        </w:rPr>
+      </w:pPr>
+      <w:r>
+        <w:rPr>
+          <w:sz w:val="20"/>
+          <w:szCs w:val="20"/>
           <w:rtl w:val="0"/>
         </w:rPr>
         <w:t xml:space="preserve">Risk analysis</w:t>
@@ -696,11 +850,14 @@
         </w:numPr>
         <w:ind w:left="720" w:hanging="360"/>
         <w:rPr>
-          <w:u w:val="none"/>
-        </w:rPr>
-      </w:pPr>
-      <w:r>
-        <w:rPr>
+          <w:sz w:val="20"/>
+          <w:szCs w:val="20"/>
+        </w:rPr>
+      </w:pPr>
+      <w:r>
+        <w:rPr>
+          <w:sz w:val="20"/>
+          <w:szCs w:val="20"/>
           <w:rtl w:val="0"/>
         </w:rPr>
         <w:t xml:space="preserve">GUI Design</w:t>
@@ -719,11 +876,14 @@
         </w:numPr>
         <w:ind w:left="720" w:hanging="360"/>
         <w:rPr>
-          <w:u w:val="none"/>
-        </w:rPr>
-      </w:pPr>
-      <w:r>
-        <w:rPr>
+          <w:sz w:val="20"/>
+          <w:szCs w:val="20"/>
+        </w:rPr>
+      </w:pPr>
+      <w:r>
+        <w:rPr>
+          <w:sz w:val="20"/>
+          <w:szCs w:val="20"/>
           <w:rtl w:val="0"/>
         </w:rPr>
         <w:t xml:space="preserve">Entity Relationship Diagram </w:t>
@@ -741,11 +901,14 @@
         </w:numPr>
         <w:ind w:left="720" w:hanging="360"/>
         <w:rPr>
-          <w:u w:val="none"/>
-        </w:rPr>
-      </w:pPr>
-      <w:r>
-        <w:rPr>
+          <w:sz w:val="20"/>
+          <w:szCs w:val="20"/>
+        </w:rPr>
+      </w:pPr>
+      <w:r>
+        <w:rPr>
+          <w:sz w:val="20"/>
+          <w:szCs w:val="20"/>
           <w:rtl w:val="0"/>
         </w:rPr>
         <w:t xml:space="preserve">Use Case Expansion </w:t>
@@ -763,11 +926,14 @@
         </w:numPr>
         <w:ind w:left="720" w:hanging="360"/>
         <w:rPr>
-          <w:u w:val="none"/>
-        </w:rPr>
-      </w:pPr>
-      <w:r>
-        <w:rPr>
+          <w:sz w:val="20"/>
+          <w:szCs w:val="20"/>
+        </w:rPr>
+      </w:pPr>
+      <w:r>
+        <w:rPr>
+          <w:sz w:val="20"/>
+          <w:szCs w:val="20"/>
           <w:rtl w:val="0"/>
         </w:rPr>
         <w:t xml:space="preserve">Data Scraping </w:t>
@@ -785,11 +951,14 @@
         </w:numPr>
         <w:ind w:left="720" w:hanging="360"/>
         <w:rPr>
-          <w:u w:val="none"/>
-        </w:rPr>
-      </w:pPr>
-      <w:r>
-        <w:rPr>
+          <w:sz w:val="20"/>
+          <w:szCs w:val="20"/>
+        </w:rPr>
+      </w:pPr>
+      <w:r>
+        <w:rPr>
+          <w:sz w:val="20"/>
+          <w:szCs w:val="20"/>
           <w:rtl w:val="0"/>
         </w:rPr>
         <w:t xml:space="preserve">Document Planning ?</w:t>
@@ -804,9 +973,15 @@
           <w:numId w:val="3"/>
         </w:numPr>
         <w:ind w:left="720" w:hanging="360"/>
-      </w:pPr>
-      <w:r>
-        <w:rPr>
+        <w:rPr>
+          <w:sz w:val="20"/>
+          <w:szCs w:val="20"/>
+        </w:rPr>
+      </w:pPr>
+      <w:r>
+        <w:rPr>
+          <w:sz w:val="20"/>
+          <w:szCs w:val="20"/>
           <w:rtl w:val="0"/>
         </w:rPr>
         <w:t xml:space="preserve">Interface ?</w:t>
@@ -849,7 +1024,36 @@
         <w:rPr>
           <w:rtl w:val="0"/>
         </w:rPr>
-        <w:t xml:space="preserve">What We Have Accomplished</w:t>
+        <w:t xml:space="preserve">Agenda</w:t>
+      </w:r>
+      <w:r>
+        <w:rPr>
+          <w:color w:val="000000"/>
+          <w:sz w:val="32"/>
+          <w:szCs w:val="32"/>
+          <w:rtl w:val="0"/>
+        </w:rPr>
+        <w:t xml:space="preserve"> </w:t>
+      </w:r>
+      <w:r>
+        <w:rPr>
+          <w:rtl w:val="0"/>
+        </w:rPr>
+        <w:t xml:space="preserve"> Accomplishments - </w:t>
+      </w:r>
+      <w:r>
+        <w:rPr>
+          <w:color w:val="000000"/>
+          <w:sz w:val="32"/>
+          <w:szCs w:val="32"/>
+          <w:rtl w:val="0"/>
+        </w:rPr>
+        <w:t xml:space="preserve"> 21/11/2019</w:t>
+      </w:r>
+      <w:r>
+        <w:rPr>
+          <w:rtl w:val="0"/>
+        </w:rPr>
       </w:r>
     </w:p>
     <w:p>
@@ -860,14 +1064,143 @@
         </w:numPr>
         <w:ind w:left="720" w:hanging="360"/>
         <w:rPr>
-          <w:u w:val="none"/>
-        </w:rPr>
-      </w:pPr>
-      <w:r>
-        <w:rPr>
+          <w:sz w:val="20"/>
+          <w:szCs w:val="20"/>
+        </w:rPr>
+      </w:pPr>
+      <w:r>
+        <w:rPr>
+          <w:sz w:val="20"/>
+          <w:szCs w:val="20"/>
           <w:rtl w:val="0"/>
         </w:rPr>
         <w:t xml:space="preserve">Create a GItHub repository</w:t>
+      </w:r>
+    </w:p>
+    <w:p>
+      <w:pPr>
+        <w:numPr>
+          <w:ilvl w:val="0"/>
+          <w:numId w:val="2"/>
+        </w:numPr>
+        <w:ind w:left="720" w:hanging="360"/>
+        <w:rPr>
+          <w:sz w:val="20"/>
+          <w:szCs w:val="20"/>
+        </w:rPr>
+      </w:pPr>
+      <w:r>
+        <w:rPr>
+          <w:sz w:val="20"/>
+          <w:szCs w:val="20"/>
+          <w:rtl w:val="0"/>
+        </w:rPr>
+        <w:t xml:space="preserve">Add everyone to GitHub repository</w:t>
+      </w:r>
+    </w:p>
+    <w:p>
+      <w:pPr>
+        <w:numPr>
+          <w:ilvl w:val="0"/>
+          <w:numId w:val="2"/>
+        </w:numPr>
+        <w:ind w:left="720" w:hanging="360"/>
+        <w:rPr>
+          <w:sz w:val="20"/>
+          <w:szCs w:val="20"/>
+        </w:rPr>
+      </w:pPr>
+      <w:r>
+        <w:rPr>
+          <w:sz w:val="20"/>
+          <w:szCs w:val="20"/>
+          <w:rtl w:val="0"/>
+        </w:rPr>
+        <w:t xml:space="preserve">Organised a new meeting time each week</w:t>
+      </w:r>
+    </w:p>
+    <w:p>
+      <w:pPr>
+        <w:numPr>
+          <w:ilvl w:val="0"/>
+          <w:numId w:val="2"/>
+        </w:numPr>
+        <w:ind w:left="720" w:hanging="360"/>
+        <w:rPr>
+          <w:sz w:val="20"/>
+          <w:szCs w:val="20"/>
+        </w:rPr>
+      </w:pPr>
+      <w:r>
+        <w:rPr>
+          <w:sz w:val="20"/>
+          <w:szCs w:val="20"/>
+          <w:rtl w:val="0"/>
+        </w:rPr>
+        <w:t xml:space="preserve">Discussed the project concept</w:t>
+      </w:r>
+    </w:p>
+    <w:p>
+      <w:pPr>
+        <w:numPr>
+          <w:ilvl w:val="0"/>
+          <w:numId w:val="2"/>
+        </w:numPr>
+        <w:ind w:left="720" w:hanging="360"/>
+        <w:rPr>
+          <w:sz w:val="20"/>
+          <w:szCs w:val="20"/>
+        </w:rPr>
+      </w:pPr>
+      <w:r>
+        <w:rPr>
+          <w:sz w:val="20"/>
+          <w:szCs w:val="20"/>
+          <w:rtl w:val="0"/>
+        </w:rPr>
+        <w:t xml:space="preserve">Discussing the project timescale</w:t>
+      </w:r>
+    </w:p>
+    <w:p>
+      <w:pPr>
+        <w:numPr>
+          <w:ilvl w:val="0"/>
+          <w:numId w:val="2"/>
+        </w:numPr>
+        <w:ind w:left="720" w:hanging="360"/>
+        <w:rPr>
+          <w:sz w:val="20"/>
+          <w:szCs w:val="20"/>
+        </w:rPr>
+      </w:pPr>
+      <w:r>
+        <w:rPr>
+          <w:sz w:val="20"/>
+          <w:szCs w:val="20"/>
+          <w:rtl w:val="0"/>
+        </w:rPr>
+        <w:t xml:space="preserve">Drawn basic GUI design for the project</w:t>
+      </w:r>
+    </w:p>
+    <w:p>
+      <w:pPr>
+        <w:numPr>
+          <w:ilvl w:val="0"/>
+          <w:numId w:val="2"/>
+        </w:numPr>
+        <w:ind w:left="720" w:hanging="360"/>
+        <w:rPr>
+          <w:sz w:val="20"/>
+          <w:szCs w:val="20"/>
+        </w:rPr>
+      </w:pPr>
+      <w:r>
+        <w:rPr>
+          <w:sz w:val="20"/>
+          <w:szCs w:val="20"/>
+          <w:rtl w:val="0"/>
+        </w:rPr>
+        <w:t xml:space="preserve">Assigned tasks to everyone (Design Phase)</w:t>
       </w:r>
     </w:p>
     <w:p>
@@ -886,14 +1219,361 @@
     </w:p>
     <w:p>
       <w:pPr>
+        <w:rPr>
+          <w:sz w:val="20"/>
+          <w:szCs w:val="20"/>
+        </w:rPr>
+      </w:pPr>
+      <w:r>
+        <w:rPr>
+          <w:sz w:val="20"/>
+          <w:szCs w:val="20"/>
+          <w:rtl w:val="0"/>
+        </w:rPr>
+        <w:t xml:space="preserve">The below data is  an outline that needs to be written up in a pull page report. An explanation describing the system and what features it will have followed by a bullet point list of features.</w:t>
+      </w:r>
+    </w:p>
+    <w:p>
+      <w:pPr>
+        <w:rPr>
+          <w:sz w:val="20"/>
+          <w:szCs w:val="20"/>
+        </w:rPr>
+      </w:pPr>
+      <w:r>
+        <w:rPr>
+          <w:rtl w:val="0"/>
+        </w:rPr>
+      </w:r>
+    </w:p>
+    <w:p>
+      <w:pPr>
         <w:ind w:left="0" w:firstLine="0"/>
-        <w:rPr/>
-      </w:pPr>
-      <w:r>
-        <w:rPr>
-          <w:rtl w:val="0"/>
-        </w:rPr>
-        <w:t xml:space="preserve">User:</w:t>
+        <w:rPr>
+          <w:sz w:val="20"/>
+          <w:szCs w:val="20"/>
+        </w:rPr>
+      </w:pPr>
+      <w:r>
+        <w:rPr>
+          <w:sz w:val="20"/>
+          <w:szCs w:val="20"/>
+          <w:rtl w:val="0"/>
+        </w:rPr>
+        <w:t xml:space="preserve">User Requirements:</w:t>
+      </w:r>
+    </w:p>
+    <w:p>
+      <w:pPr>
+        <w:numPr>
+          <w:ilvl w:val="0"/>
+          <w:numId w:val="8"/>
+        </w:numPr>
+        <w:ind w:left="720" w:hanging="360"/>
+        <w:rPr>
+          <w:sz w:val="20"/>
+          <w:szCs w:val="20"/>
+        </w:rPr>
+      </w:pPr>
+      <w:r>
+        <w:rPr>
+          <w:sz w:val="20"/>
+          <w:szCs w:val="20"/>
+          <w:rtl w:val="0"/>
+        </w:rPr>
+        <w:t xml:space="preserve">Easy access to timetable</w:t>
+      </w:r>
+    </w:p>
+    <w:p>
+      <w:pPr>
+        <w:numPr>
+          <w:ilvl w:val="0"/>
+          <w:numId w:val="8"/>
+        </w:numPr>
+        <w:ind w:left="720" w:hanging="360"/>
+        <w:rPr>
+          <w:sz w:val="20"/>
+          <w:szCs w:val="20"/>
+        </w:rPr>
+      </w:pPr>
+      <w:r>
+        <w:rPr>
+          <w:sz w:val="20"/>
+          <w:szCs w:val="20"/>
+          <w:rtl w:val="0"/>
+        </w:rPr>
+        <w:t xml:space="preserve">Notifications</w:t>
+      </w:r>
+    </w:p>
+    <w:p>
+      <w:pPr>
+        <w:numPr>
+          <w:ilvl w:val="0"/>
+          <w:numId w:val="8"/>
+        </w:numPr>
+        <w:ind w:left="720" w:hanging="360"/>
+        <w:rPr>
+          <w:sz w:val="20"/>
+          <w:szCs w:val="20"/>
+        </w:rPr>
+      </w:pPr>
+      <w:r>
+        <w:rPr>
+          <w:sz w:val="20"/>
+          <w:szCs w:val="20"/>
+          <w:rtl w:val="0"/>
+        </w:rPr>
+        <w:t xml:space="preserve">Settings</w:t>
+      </w:r>
+    </w:p>
+    <w:p>
+      <w:pPr>
+        <w:numPr>
+          <w:ilvl w:val="0"/>
+          <w:numId w:val="8"/>
+        </w:numPr>
+        <w:ind w:left="720" w:hanging="360"/>
+        <w:rPr>
+          <w:sz w:val="20"/>
+          <w:szCs w:val="20"/>
+        </w:rPr>
+      </w:pPr>
+      <w:r>
+        <w:rPr>
+          <w:sz w:val="20"/>
+          <w:szCs w:val="20"/>
+          <w:rtl w:val="0"/>
+        </w:rPr>
+        <w:t xml:space="preserve">Create Events</w:t>
+      </w:r>
+    </w:p>
+    <w:p>
+      <w:pPr>
+        <w:numPr>
+          <w:ilvl w:val="0"/>
+          <w:numId w:val="8"/>
+        </w:numPr>
+        <w:ind w:left="720" w:hanging="360"/>
+        <w:rPr>
+          <w:sz w:val="20"/>
+          <w:szCs w:val="20"/>
+        </w:rPr>
+      </w:pPr>
+      <w:r>
+        <w:rPr>
+          <w:sz w:val="20"/>
+          <w:szCs w:val="20"/>
+          <w:rtl w:val="0"/>
+        </w:rPr>
+        <w:t xml:space="preserve">Travel Time</w:t>
+      </w:r>
+    </w:p>
+    <w:p>
+      <w:pPr>
+        <w:ind w:left="0" w:firstLine="0"/>
+        <w:rPr>
+          <w:sz w:val="20"/>
+          <w:szCs w:val="20"/>
+        </w:rPr>
+      </w:pPr>
+      <w:r>
+        <w:rPr>
+          <w:rtl w:val="0"/>
+        </w:rPr>
+      </w:r>
+    </w:p>
+    <w:p>
+      <w:pPr>
+        <w:ind w:left="0" w:firstLine="0"/>
+        <w:rPr>
+          <w:sz w:val="20"/>
+          <w:szCs w:val="20"/>
+        </w:rPr>
+      </w:pPr>
+      <w:r>
+        <w:rPr>
+          <w:sz w:val="20"/>
+          <w:szCs w:val="20"/>
+          <w:rtl w:val="0"/>
+        </w:rPr>
+        <w:t xml:space="preserve">System Requirements:</w:t>
+      </w:r>
+    </w:p>
+    <w:p>
+      <w:pPr>
+        <w:numPr>
+          <w:ilvl w:val="0"/>
+          <w:numId w:val="4"/>
+        </w:numPr>
+        <w:ind w:left="720" w:hanging="360"/>
+        <w:rPr>
+          <w:sz w:val="20"/>
+          <w:szCs w:val="20"/>
+        </w:rPr>
+      </w:pPr>
+      <w:r>
+        <w:rPr>
+          <w:sz w:val="20"/>
+          <w:szCs w:val="20"/>
+          <w:rtl w:val="0"/>
+        </w:rPr>
+        <w:t xml:space="preserve">Database</w:t>
+      </w:r>
+    </w:p>
+    <w:p>
+      <w:pPr>
+        <w:numPr>
+          <w:ilvl w:val="0"/>
+          <w:numId w:val="4"/>
+        </w:numPr>
+        <w:ind w:left="720" w:hanging="360"/>
+        <w:rPr>
+          <w:sz w:val="20"/>
+          <w:szCs w:val="20"/>
+        </w:rPr>
+      </w:pPr>
+      <w:r>
+        <w:rPr>
+          <w:sz w:val="20"/>
+          <w:szCs w:val="20"/>
+          <w:rtl w:val="0"/>
+        </w:rPr>
+        <w:t xml:space="preserve">Notification System</w:t>
+      </w:r>
+    </w:p>
+    <w:p>
+      <w:pPr>
+        <w:numPr>
+          <w:ilvl w:val="0"/>
+          <w:numId w:val="4"/>
+        </w:numPr>
+        <w:ind w:left="720" w:hanging="360"/>
+        <w:rPr>
+          <w:sz w:val="20"/>
+          <w:szCs w:val="20"/>
+        </w:rPr>
+      </w:pPr>
+      <w:r>
+        <w:rPr>
+          <w:sz w:val="20"/>
+          <w:szCs w:val="20"/>
+          <w:rtl w:val="0"/>
+        </w:rPr>
+        <w:t xml:space="preserve">User Account Information + Login System</w:t>
+      </w:r>
+    </w:p>
+    <w:p>
+      <w:pPr>
+        <w:numPr>
+          <w:ilvl w:val="0"/>
+          <w:numId w:val="4"/>
+        </w:numPr>
+        <w:ind w:left="720" w:hanging="360"/>
+        <w:rPr>
+          <w:sz w:val="20"/>
+          <w:szCs w:val="20"/>
+        </w:rPr>
+      </w:pPr>
+      <w:r>
+        <w:rPr>
+          <w:sz w:val="20"/>
+          <w:szCs w:val="20"/>
+          <w:rtl w:val="0"/>
+        </w:rPr>
+        <w:t xml:space="preserve">Lab Setup - Select Your Labs</w:t>
+      </w:r>
+    </w:p>
+    <w:p>
+      <w:pPr>
+        <w:numPr>
+          <w:ilvl w:val="0"/>
+          <w:numId w:val="4"/>
+        </w:numPr>
+        <w:ind w:left="720" w:hanging="360"/>
+        <w:rPr>
+          <w:sz w:val="20"/>
+          <w:szCs w:val="20"/>
+        </w:rPr>
+      </w:pPr>
+      <w:r>
+        <w:rPr>
+          <w:sz w:val="20"/>
+          <w:szCs w:val="20"/>
+          <w:rtl w:val="0"/>
+        </w:rPr>
+        <w:t xml:space="preserve">Create Events</w:t>
+      </w:r>
+    </w:p>
+    <w:p>
+      <w:pPr>
+        <w:numPr>
+          <w:ilvl w:val="0"/>
+          <w:numId w:val="4"/>
+        </w:numPr>
+        <w:ind w:left="720" w:hanging="360"/>
+        <w:rPr>
+          <w:sz w:val="20"/>
+          <w:szCs w:val="20"/>
+        </w:rPr>
+      </w:pPr>
+      <w:r>
+        <w:rPr>
+          <w:sz w:val="20"/>
+          <w:szCs w:val="20"/>
+          <w:rtl w:val="0"/>
+        </w:rPr>
+        <w:t xml:space="preserve">Easy Main Display</w:t>
+      </w:r>
+    </w:p>
+    <w:p>
+      <w:pPr>
+        <w:rPr/>
+      </w:pPr>
+      <w:r>
+        <w:rPr>
+          <w:rtl w:val="0"/>
+        </w:rPr>
+      </w:r>
+    </w:p>
+    <w:p>
+      <w:pPr>
+        <w:rPr/>
+      </w:pPr>
+      <w:r>
+        <w:br w:type="page"/>
+      </w:r>
+      <w:r>
+        <w:rPr>
+          <w:rtl w:val="0"/>
+        </w:rPr>
+      </w:r>
+    </w:p>
+    <w:p>
+      <w:pPr>
+        <w:pStyle w:val="Heading2"/>
+        <w:rPr/>
+      </w:pPr>
+      <w:bookmarkStart w:colFirst="0" w:colLast="0" w:name="_an4lze44olo8" w:id="12"/>
+      <w:bookmarkEnd w:id="12"/>
+      <w:r>
+        <w:rPr>
+          <w:rtl w:val="0"/>
+        </w:rPr>
+        <w:t xml:space="preserve">Group Meeting Agenda     26/11/2019</w:t>
+      </w:r>
+    </w:p>
+    <w:p>
+      <w:pPr>
+        <w:pStyle w:val="Heading3"/>
+        <w:rPr/>
+      </w:pPr>
+      <w:bookmarkStart w:colFirst="0" w:colLast="0" w:name="_hezvr59q9ouc" w:id="13"/>
+      <w:bookmarkEnd w:id="13"/>
+      <w:r>
+        <w:rPr>
+          <w:rtl w:val="0"/>
+        </w:rPr>
+        <w:t xml:space="preserve">Assigned Work Discussion</w:t>
       </w:r>
     </w:p>
     <w:p>
@@ -904,14 +1584,17 @@
         </w:numPr>
         <w:ind w:left="720" w:hanging="360"/>
         <w:rPr>
-          <w:u w:val="none"/>
-        </w:rPr>
-      </w:pPr>
-      <w:r>
-        <w:rPr>
-          <w:rtl w:val="0"/>
-        </w:rPr>
-        <w:t xml:space="preserve">Easy access to timetable</w:t>
+          <w:sz w:val="20"/>
+          <w:szCs w:val="20"/>
+        </w:rPr>
+      </w:pPr>
+      <w:r>
+        <w:rPr>
+          <w:sz w:val="20"/>
+          <w:szCs w:val="20"/>
+          <w:rtl w:val="0"/>
+        </w:rPr>
+        <w:t xml:space="preserve">Last meeting (very close to this meeting)</w:t>
       </w:r>
     </w:p>
     <w:p>
@@ -922,14 +1605,17 @@
         </w:numPr>
         <w:ind w:left="720" w:hanging="360"/>
         <w:rPr>
-          <w:u w:val="none"/>
-        </w:rPr>
-      </w:pPr>
-      <w:r>
-        <w:rPr>
-          <w:rtl w:val="0"/>
-        </w:rPr>
-        <w:t xml:space="preserve">Notifications</w:t>
+          <w:sz w:val="20"/>
+          <w:szCs w:val="20"/>
+        </w:rPr>
+      </w:pPr>
+      <w:r>
+        <w:rPr>
+          <w:sz w:val="20"/>
+          <w:szCs w:val="20"/>
+          <w:rtl w:val="0"/>
+        </w:rPr>
+        <w:t xml:space="preserve">Work Needs to be done</w:t>
       </w:r>
     </w:p>
     <w:p>
@@ -940,181 +1626,353 @@
         </w:numPr>
         <w:ind w:left="720" w:hanging="360"/>
         <w:rPr>
-          <w:u w:val="none"/>
-        </w:rPr>
-      </w:pPr>
-      <w:r>
-        <w:rPr>
-          <w:rtl w:val="0"/>
-        </w:rPr>
-        <w:t xml:space="preserve">Settings</w:t>
-      </w:r>
-    </w:p>
-    <w:p>
-      <w:pPr>
-        <w:numPr>
-          <w:ilvl w:val="0"/>
-          <w:numId w:val="7"/>
-        </w:numPr>
-        <w:ind w:left="720" w:hanging="360"/>
-        <w:rPr>
-          <w:u w:val="none"/>
-        </w:rPr>
-      </w:pPr>
-      <w:r>
-        <w:rPr>
-          <w:rtl w:val="0"/>
-        </w:rPr>
-        <w:t xml:space="preserve">Create Events</w:t>
-      </w:r>
-    </w:p>
-    <w:p>
-      <w:pPr>
-        <w:numPr>
-          <w:ilvl w:val="0"/>
-          <w:numId w:val="7"/>
-        </w:numPr>
-        <w:ind w:left="720" w:hanging="360"/>
-        <w:rPr>
-          <w:u w:val="none"/>
-        </w:rPr>
-      </w:pPr>
-      <w:r>
-        <w:rPr>
-          <w:rtl w:val="0"/>
-        </w:rPr>
-        <w:t xml:space="preserve">Travel Time</w:t>
+          <w:sz w:val="20"/>
+          <w:szCs w:val="20"/>
+        </w:rPr>
+      </w:pPr>
+      <w:r>
+        <w:rPr>
+          <w:sz w:val="20"/>
+          <w:szCs w:val="20"/>
+          <w:rtl w:val="0"/>
+        </w:rPr>
+        <w:t xml:space="preserve">Some members have done work but not uploaded it</w:t>
+      </w:r>
+    </w:p>
+    <w:p>
+      <w:pPr>
+        <w:pStyle w:val="Heading3"/>
+        <w:rPr/>
+      </w:pPr>
+      <w:bookmarkStart w:colFirst="0" w:colLast="0" w:name="_y4lq88ak4ufw" w:id="14"/>
+      <w:bookmarkEnd w:id="14"/>
+      <w:r>
+        <w:rPr>
+          <w:rtl w:val="0"/>
+        </w:rPr>
+        <w:t xml:space="preserve">Communication </w:t>
+      </w:r>
+    </w:p>
+    <w:p>
+      <w:pPr>
+        <w:numPr>
+          <w:ilvl w:val="0"/>
+          <w:numId w:val="6"/>
+        </w:numPr>
+        <w:ind w:left="720" w:hanging="360"/>
+        <w:rPr>
+          <w:sz w:val="20"/>
+          <w:szCs w:val="20"/>
+        </w:rPr>
+      </w:pPr>
+      <w:r>
+        <w:rPr>
+          <w:sz w:val="20"/>
+          <w:szCs w:val="20"/>
+          <w:rtl w:val="0"/>
+        </w:rPr>
+        <w:t xml:space="preserve">Work Needs to be Uploaded to Github to show weekly progression and allow for group review</w:t>
+      </w:r>
+    </w:p>
+    <w:p>
+      <w:pPr>
+        <w:pStyle w:val="Heading3"/>
+        <w:rPr/>
+      </w:pPr>
+      <w:bookmarkStart w:colFirst="0" w:colLast="0" w:name="_p7rsfmcj7tkl" w:id="15"/>
+      <w:bookmarkEnd w:id="15"/>
+      <w:r>
+        <w:rPr>
+          <w:rtl w:val="0"/>
+        </w:rPr>
+        <w:t xml:space="preserve">Work For Next Week</w:t>
+      </w:r>
+    </w:p>
+    <w:p>
+      <w:pPr>
+        <w:numPr>
+          <w:ilvl w:val="0"/>
+          <w:numId w:val="5"/>
+        </w:numPr>
+        <w:ind w:left="720" w:hanging="360"/>
+        <w:rPr>
+          <w:sz w:val="20"/>
+          <w:szCs w:val="20"/>
+        </w:rPr>
+      </w:pPr>
+      <w:r>
+        <w:rPr>
+          <w:sz w:val="20"/>
+          <w:szCs w:val="20"/>
+          <w:rtl w:val="0"/>
+        </w:rPr>
+        <w:t xml:space="preserve">Requirements Specification</w:t>
+        <w:tab/>
+        <w:t xml:space="preserve">- Romi </w:t>
+        <w:tab/>
+        <w:t xml:space="preserve">            </w:t>
+      </w:r>
+    </w:p>
+    <w:p>
+      <w:pPr>
+        <w:numPr>
+          <w:ilvl w:val="0"/>
+          <w:numId w:val="5"/>
+        </w:numPr>
+        <w:ind w:left="720" w:hanging="360"/>
+        <w:rPr>
+          <w:sz w:val="20"/>
+          <w:szCs w:val="20"/>
+        </w:rPr>
+      </w:pPr>
+      <w:r>
+        <w:rPr>
+          <w:sz w:val="20"/>
+          <w:szCs w:val="20"/>
+          <w:rtl w:val="0"/>
+        </w:rPr>
+        <w:t xml:space="preserve">Risk analysis</w:t>
+        <w:tab/>
+        <w:tab/>
+        <w:tab/>
+        <w:t xml:space="preserve">- Camron</w:t>
+        <w:tab/>
+      </w:r>
+    </w:p>
+    <w:p>
+      <w:pPr>
+        <w:numPr>
+          <w:ilvl w:val="0"/>
+          <w:numId w:val="5"/>
+        </w:numPr>
+        <w:ind w:left="720" w:hanging="360"/>
+        <w:rPr>
+          <w:sz w:val="20"/>
+          <w:szCs w:val="20"/>
+        </w:rPr>
+      </w:pPr>
+      <w:r>
+        <w:rPr>
+          <w:sz w:val="20"/>
+          <w:szCs w:val="20"/>
+          <w:rtl w:val="0"/>
+        </w:rPr>
+        <w:t xml:space="preserve">GUI Design</w:t>
+        <w:tab/>
+        <w:tab/>
+        <w:tab/>
+        <w:t xml:space="preserve">- Anthony</w:t>
+        <w:tab/>
+      </w:r>
+    </w:p>
+    <w:p>
+      <w:pPr>
+        <w:numPr>
+          <w:ilvl w:val="0"/>
+          <w:numId w:val="5"/>
+        </w:numPr>
+        <w:ind w:left="720" w:hanging="360"/>
+        <w:rPr>
+          <w:sz w:val="20"/>
+          <w:szCs w:val="20"/>
+        </w:rPr>
+      </w:pPr>
+      <w:r>
+        <w:rPr>
+          <w:sz w:val="20"/>
+          <w:szCs w:val="20"/>
+          <w:rtl w:val="0"/>
+        </w:rPr>
+        <w:t xml:space="preserve">Entity Relationship Diagram </w:t>
+        <w:tab/>
+        <w:t xml:space="preserve">- Anas</w:t>
+        <w:tab/>
+        <w:tab/>
+      </w:r>
+    </w:p>
+    <w:p>
+      <w:pPr>
+        <w:numPr>
+          <w:ilvl w:val="0"/>
+          <w:numId w:val="5"/>
+        </w:numPr>
+        <w:ind w:left="720" w:hanging="360"/>
+        <w:rPr>
+          <w:sz w:val="20"/>
+          <w:szCs w:val="20"/>
+        </w:rPr>
+      </w:pPr>
+      <w:r>
+        <w:rPr>
+          <w:sz w:val="20"/>
+          <w:szCs w:val="20"/>
+          <w:rtl w:val="0"/>
+        </w:rPr>
+        <w:t xml:space="preserve">Use Case Expansion </w:t>
+        <w:tab/>
+        <w:tab/>
+        <w:t xml:space="preserve">- Franco</w:t>
+        <w:tab/>
+      </w:r>
+    </w:p>
+    <w:p>
+      <w:pPr>
+        <w:numPr>
+          <w:ilvl w:val="0"/>
+          <w:numId w:val="5"/>
+        </w:numPr>
+        <w:ind w:left="720" w:hanging="360"/>
+        <w:rPr>
+          <w:sz w:val="20"/>
+          <w:szCs w:val="20"/>
+        </w:rPr>
+      </w:pPr>
+      <w:r>
+        <w:rPr>
+          <w:sz w:val="20"/>
+          <w:szCs w:val="20"/>
+          <w:rtl w:val="0"/>
+        </w:rPr>
+        <w:t xml:space="preserve">Data Scraping </w:t>
+        <w:tab/>
+        <w:tab/>
+        <w:tab/>
+        <w:t xml:space="preserve">- Pruthvi</w:t>
+        <w:tab/>
+      </w:r>
+    </w:p>
+    <w:p>
+      <w:pPr>
+        <w:ind w:left="720" w:firstLine="0"/>
+        <w:rPr>
+          <w:sz w:val="20"/>
+          <w:szCs w:val="20"/>
+        </w:rPr>
+      </w:pPr>
+      <w:r>
+        <w:rPr>
+          <w:rtl w:val="0"/>
+        </w:rPr>
       </w:r>
     </w:p>
     <w:p>
       <w:pPr>
         <w:ind w:left="0" w:firstLine="0"/>
-        <w:rPr/>
-      </w:pPr>
-      <w:r>
-        <w:rPr>
-          <w:rtl w:val="0"/>
-        </w:rPr>
-      </w:r>
-    </w:p>
-    <w:p>
-      <w:pPr>
-        <w:ind w:left="0" w:firstLine="0"/>
-        <w:rPr/>
-      </w:pPr>
-      <w:r>
-        <w:rPr>
-          <w:rtl w:val="0"/>
-        </w:rPr>
-        <w:t xml:space="preserve">System:</w:t>
-      </w:r>
-    </w:p>
-    <w:p>
-      <w:pPr>
-        <w:numPr>
-          <w:ilvl w:val="0"/>
-          <w:numId w:val="4"/>
-        </w:numPr>
-        <w:ind w:left="720" w:hanging="360"/>
-        <w:rPr>
-          <w:u w:val="none"/>
-        </w:rPr>
-      </w:pPr>
-      <w:r>
-        <w:rPr>
-          <w:rtl w:val="0"/>
-        </w:rPr>
-        <w:t xml:space="preserve">Database</w:t>
-      </w:r>
-    </w:p>
-    <w:p>
-      <w:pPr>
-        <w:numPr>
-          <w:ilvl w:val="0"/>
-          <w:numId w:val="4"/>
-        </w:numPr>
-        <w:ind w:left="720" w:hanging="360"/>
-        <w:rPr>
-          <w:u w:val="none"/>
-        </w:rPr>
-      </w:pPr>
-      <w:r>
-        <w:rPr>
-          <w:rtl w:val="0"/>
-        </w:rPr>
-        <w:t xml:space="preserve">Notification System</w:t>
-      </w:r>
-    </w:p>
-    <w:p>
-      <w:pPr>
-        <w:numPr>
-          <w:ilvl w:val="0"/>
-          <w:numId w:val="4"/>
-        </w:numPr>
-        <w:ind w:left="720" w:hanging="360"/>
-        <w:rPr>
-          <w:u w:val="none"/>
-        </w:rPr>
-      </w:pPr>
-      <w:r>
-        <w:rPr>
-          <w:rtl w:val="0"/>
-        </w:rPr>
-        <w:t xml:space="preserve">User Account Information + Login System</w:t>
-      </w:r>
-    </w:p>
-    <w:p>
-      <w:pPr>
-        <w:numPr>
-          <w:ilvl w:val="0"/>
-          <w:numId w:val="4"/>
-        </w:numPr>
-        <w:ind w:left="720" w:hanging="360"/>
-        <w:rPr>
-          <w:u w:val="none"/>
-        </w:rPr>
-      </w:pPr>
-      <w:r>
-        <w:rPr>
-          <w:rtl w:val="0"/>
-        </w:rPr>
-        <w:t xml:space="preserve">Lab Setup - Select Your Labs</w:t>
-      </w:r>
-    </w:p>
-    <w:p>
-      <w:pPr>
-        <w:numPr>
-          <w:ilvl w:val="0"/>
-          <w:numId w:val="4"/>
-        </w:numPr>
-        <w:ind w:left="720" w:hanging="360"/>
-        <w:rPr>
-          <w:u w:val="none"/>
-        </w:rPr>
-      </w:pPr>
-      <w:r>
-        <w:rPr>
-          <w:rtl w:val="0"/>
-        </w:rPr>
-        <w:t xml:space="preserve">Create Events</w:t>
-      </w:r>
-    </w:p>
-    <w:p>
-      <w:pPr>
-        <w:numPr>
-          <w:ilvl w:val="0"/>
-          <w:numId w:val="4"/>
-        </w:numPr>
-        <w:ind w:left="720" w:hanging="360"/>
-        <w:rPr>
-          <w:u w:val="none"/>
-        </w:rPr>
-      </w:pPr>
-      <w:r>
-        <w:rPr>
-          <w:rtl w:val="0"/>
-        </w:rPr>
-        <w:t xml:space="preserve">Easy Main Display</w:t>
+        <w:rPr>
+          <w:sz w:val="20"/>
+          <w:szCs w:val="20"/>
+        </w:rPr>
+      </w:pPr>
+      <w:r>
+        <w:rPr>
+          <w:sz w:val="20"/>
+          <w:szCs w:val="20"/>
+          <w:rtl w:val="0"/>
+        </w:rPr>
+        <w:t xml:space="preserve">This has been uploaded to Github its the basic process of how the app will work. Use this to base all of the </w:t>
+        <w:tab/>
+        <w:t xml:space="preserve">entities required the GUI pages needed and so forth.</w:t>
+      </w:r>
+    </w:p>
+    <w:p>
+      <w:pPr>
+        <w:rPr/>
+      </w:pPr>
+      <w:r>
+        <w:rPr/>
+        <w:drawing>
+          <wp:inline distB="114300" distT="114300" distL="114300" distR="114300">
+            <wp:extent cx="4271963" cy="3450431"/>
+            <wp:effectExtent b="0" l="0" r="0" t="0"/>
+            <wp:docPr id="1" name="image1.png"/>
+            <a:graphic>
+              <a:graphicData uri="http://schemas.openxmlformats.org/drawingml/2006/picture">
+                <pic:pic>
+                  <pic:nvPicPr>
+                    <pic:cNvPr id="0" name="image1.png"/>
+                    <pic:cNvPicPr preferRelativeResize="0"/>
+                  </pic:nvPicPr>
+                  <pic:blipFill>
+                    <a:blip r:embed="rId6"/>
+                    <a:srcRect b="0" l="0" r="0" t="0"/>
+                    <a:stretch>
+                      <a:fillRect/>
+                    </a:stretch>
+                  </pic:blipFill>
+                  <pic:spPr>
+                    <a:xfrm>
+                      <a:off x="0" y="0"/>
+                      <a:ext cx="4271963" cy="3450431"/>
+                    </a:xfrm>
+                    <a:prstGeom prst="rect"/>
+                    <a:ln/>
+                  </pic:spPr>
+                </pic:pic>
+              </a:graphicData>
+            </a:graphic>
+          </wp:inline>
+        </w:drawing>
+      </w:r>
+      <w:r>
+        <w:rPr>
+          <w:rtl w:val="0"/>
+        </w:rPr>
+      </w:r>
+    </w:p>
+    <w:p>
+      <w:pPr>
+        <w:rPr/>
+      </w:pPr>
+      <w:r>
+        <w:br w:type="page"/>
+      </w:r>
+      <w:r>
+        <w:rPr>
+          <w:rtl w:val="0"/>
+        </w:rPr>
+      </w:r>
+    </w:p>
+    <w:p>
+      <w:pPr>
+        <w:pStyle w:val="Heading3"/>
+        <w:rPr/>
+      </w:pPr>
+      <w:bookmarkStart w:colFirst="0" w:colLast="0" w:name="_ed45rqqbxxlc" w:id="16"/>
+      <w:bookmarkEnd w:id="16"/>
+      <w:r>
+        <w:rPr>
+          <w:rtl w:val="0"/>
+        </w:rPr>
+        <w:t xml:space="preserve">Agenda</w:t>
+      </w:r>
+      <w:r>
+        <w:rPr>
+          <w:color w:val="000000"/>
+          <w:sz w:val="32"/>
+          <w:szCs w:val="32"/>
+          <w:rtl w:val="0"/>
+        </w:rPr>
+        <w:t xml:space="preserve"> </w:t>
+      </w:r>
+      <w:r>
+        <w:rPr>
+          <w:rtl w:val="0"/>
+        </w:rPr>
+        <w:t xml:space="preserve"> Accomplishments - </w:t>
+      </w:r>
+      <w:r>
+        <w:rPr>
+          <w:color w:val="000000"/>
+          <w:sz w:val="32"/>
+          <w:szCs w:val="32"/>
+          <w:rtl w:val="0"/>
+        </w:rPr>
+        <w:t xml:space="preserve"> 26/11/2019</w:t>
+      </w:r>
+      <w:r>
+        <w:rPr>
+          <w:rtl w:val="0"/>
+        </w:rPr>
       </w:r>
     </w:p>
     <w:sectPr>
@@ -1789,6 +2647,116 @@
     </w:lvl>
   </w:abstractNum>
   <w:abstractNum w:abstractNumId="7">
+    <w:lvl w:ilvl="0">
+      <w:start w:val="1"/>
+      <w:numFmt w:val="decimal"/>
+      <w:lvlText w:val="%1."/>
+      <w:lvlJc w:val="left"/>
+      <w:pPr>
+        <w:ind w:left="720" w:hanging="360"/>
+      </w:pPr>
+      <w:rPr>
+        <w:u w:val="none"/>
+      </w:rPr>
+    </w:lvl>
+    <w:lvl w:ilvl="1">
+      <w:start w:val="1"/>
+      <w:numFmt w:val="lowerLetter"/>
+      <w:lvlText w:val="%2."/>
+      <w:lvlJc w:val="left"/>
+      <w:pPr>
+        <w:ind w:left="1440" w:hanging="360"/>
+      </w:pPr>
+      <w:rPr>
+        <w:u w:val="none"/>
+      </w:rPr>
+    </w:lvl>
+    <w:lvl w:ilvl="2">
+      <w:start w:val="1"/>
+      <w:numFmt w:val="lowerRoman"/>
+      <w:lvlText w:val="%3."/>
+      <w:lvlJc w:val="right"/>
+      <w:pPr>
+        <w:ind w:left="2160" w:hanging="360"/>
+      </w:pPr>
+      <w:rPr>
+        <w:u w:val="none"/>
+      </w:rPr>
+    </w:lvl>
+    <w:lvl w:ilvl="3">
+      <w:start w:val="1"/>
+      <w:numFmt w:val="decimal"/>
+      <w:lvlText w:val="%4."/>
+      <w:lvlJc w:val="left"/>
+      <w:pPr>
+        <w:ind w:left="2880" w:hanging="360"/>
+      </w:pPr>
+      <w:rPr>
+        <w:u w:val="none"/>
+      </w:rPr>
+    </w:lvl>
+    <w:lvl w:ilvl="4">
+      <w:start w:val="1"/>
+      <w:numFmt w:val="lowerLetter"/>
+      <w:lvlText w:val="%5."/>
+      <w:lvlJc w:val="left"/>
+      <w:pPr>
+        <w:ind w:left="3600" w:hanging="360"/>
+      </w:pPr>
+      <w:rPr>
+        <w:u w:val="none"/>
+      </w:rPr>
+    </w:lvl>
+    <w:lvl w:ilvl="5">
+      <w:start w:val="1"/>
+      <w:numFmt w:val="lowerRoman"/>
+      <w:lvlText w:val="%6."/>
+      <w:lvlJc w:val="right"/>
+      <w:pPr>
+        <w:ind w:left="4320" w:hanging="360"/>
+      </w:pPr>
+      <w:rPr>
+        <w:u w:val="none"/>
+      </w:rPr>
+    </w:lvl>
+    <w:lvl w:ilvl="6">
+      <w:start w:val="1"/>
+      <w:numFmt w:val="decimal"/>
+      <w:lvlText w:val="%7."/>
+      <w:lvlJc w:val="left"/>
+      <w:pPr>
+        <w:ind w:left="5040" w:hanging="360"/>
+      </w:pPr>
+      <w:rPr>
+        <w:u w:val="none"/>
+      </w:rPr>
+    </w:lvl>
+    <w:lvl w:ilvl="7">
+      <w:start w:val="1"/>
+      <w:numFmt w:val="lowerLetter"/>
+      <w:lvlText w:val="%8."/>
+      <w:lvlJc w:val="left"/>
+      <w:pPr>
+        <w:ind w:left="5760" w:hanging="360"/>
+      </w:pPr>
+      <w:rPr>
+        <w:u w:val="none"/>
+      </w:rPr>
+    </w:lvl>
+    <w:lvl w:ilvl="8">
+      <w:start w:val="1"/>
+      <w:numFmt w:val="lowerRoman"/>
+      <w:lvlText w:val="%9."/>
+      <w:lvlJc w:val="right"/>
+      <w:pPr>
+        <w:ind w:left="6480" w:hanging="360"/>
+      </w:pPr>
+      <w:rPr>
+        <w:u w:val="none"/>
+      </w:rPr>
+    </w:lvl>
+  </w:abstractNum>
+  <w:abstractNum w:abstractNumId="8">
     <w:lvl w:ilvl="0">
       <w:start w:val="1"/>
       <w:numFmt w:val="decimal"/>
@@ -1918,6 +2886,9 @@
   </w:num>
   <w:num w:numId="7">
     <w:abstractNumId w:val="7"/>
+  </w:num>
+  <w:num w:numId="8">
+    <w:abstractNumId w:val="8"/>
   </w:num>
 </w:numbering>
 </file>

</xml_diff>